<commit_message>
Mejorando la presentación del drama laboral del protagonista.
</commit_message>
<xml_diff>
--- a/Respeto.docx
+++ b/Respeto.docx
@@ -76,7 +76,23 @@
           <w:sz w:val="24"/>
           <w:szCs w:val="24"/>
         </w:rPr>
-        <w:t xml:space="preserve">de su trabajo; metía la plancha de acero, mucho cuidado con las manos, los accidentes no faltaban, sacaba la plancha de acero perforada formando un patrón concéntrico, mucho cuidado de no cortarse, los accidentes no faltaban. </w:t>
+        <w:t>de su trabajo; metía la plancha de acero, mucho cuidado con las manos, los accidentes no faltaban, sacaba la plancha de acero perforada formando un patrón concéntrico, mucho cuidado de no cortarse, los accidentes no faltaban</w:t>
+      </w:r>
+      <w:r>
+        <w:rPr>
+          <w:rFonts w:ascii="Bahnschrift" w:eastAsia="Bahnschrift" w:hAnsi="Bahnschrift" w:cs="Bahnschrift"/>
+          <w:sz w:val="24"/>
+          <w:szCs w:val="24"/>
+        </w:rPr>
+        <w:t>, no había espacio para remilgos, había que trabajar, y mucho.</w:t>
+      </w:r>
+      <w:r>
+        <w:rPr>
+          <w:rFonts w:ascii="Bahnschrift" w:eastAsia="Bahnschrift" w:hAnsi="Bahnschrift" w:cs="Bahnschrift"/>
+          <w:sz w:val="24"/>
+          <w:szCs w:val="24"/>
+        </w:rPr>
+        <w:t xml:space="preserve"> </w:t>
       </w:r>
     </w:p>
     <w:p>
@@ -450,7 +466,7 @@
           <w:sz w:val="24"/>
           <w:szCs w:val="24"/>
         </w:rPr>
-        <w:t xml:space="preserve"> con 17 ya había repetido el mismo curso dos veces, lo que lo convertía en el alumno de mayor edad del curso que compartían; no era el más listo de la clase, de hecho, </w:t>
+        <w:t xml:space="preserve"> con 17 ya había repetido el mismo curso dos veces, lo que lo convertía en el alumno de </w:t>
       </w:r>
       <w:r>
         <w:rPr>
@@ -459,7 +475,7 @@
           <w:szCs w:val="24"/>
         </w:rPr>
         <w:lastRenderedPageBreak/>
-        <w:t>tenía problemas en casi todas las asignaturas, excepto en historia porque era la única que le agradaba; tampoco era gracioso, más bien, su tono de voz inflexible y monótono</w:t>
+        <w:t>mayor edad del curso que compartían; no era el más listo de la clase, de hecho, tenía problemas en casi todas las asignaturas, excepto en historia porque era la única que le agradaba; tampoco era gracioso, más bien, su tono de voz inflexible y monótono</w:t>
       </w:r>
       <w:r>
         <w:rPr>

</xml_diff>